<commit_message>
Changed http send interval
Set http send interval of inside module to 30 minutes
</commit_message>
<xml_diff>
--- a/Documentation.docx
+++ b/Documentation.docx
@@ -35,15 +35,7 @@
           <w:bCs/>
           <w:lang w:val="bg-BG"/>
         </w:rPr>
-        <w:t xml:space="preserve">Документация на проект № </w:t>
-      </w:r>
-      <w:r>
-        <w:rPr>
-          <w:b/>
-          <w:bCs/>
-          <w:lang w:val="bg-BG"/>
-        </w:rPr>
-        <w:t>732</w:t>
+        <w:t>Документация на проект № 732</w:t>
       </w:r>
     </w:p>
     <w:p>
@@ -151,16 +143,8 @@
         <w:rPr>
           <w:lang w:val="bg-BG"/>
         </w:rPr>
-        <w:t xml:space="preserve">Име: Георги Николов </w:t>
-      </w:r>
-      <w:proofErr w:type="spellStart"/>
-      <w:r>
-        <w:rPr>
-          <w:lang w:val="bg-BG"/>
-        </w:rPr>
-        <w:t>Николов</w:t>
-      </w:r>
-      <w:proofErr w:type="spellEnd"/>
+        <w:t>Име: Георги Николов Николов</w:t>
+      </w:r>
     </w:p>
     <w:p>
       <w:pPr>
@@ -449,6 +433,145 @@
     </w:p>
     <w:p>
       <w:pPr>
+        <w:ind w:firstLine="720"/>
+        <w:rPr>
+          <w:lang w:val="bg-BG"/>
+        </w:rPr>
+      </w:pPr>
+      <w:r>
+        <w:rPr>
+          <w:lang w:val="bg-BG"/>
+        </w:rPr>
+        <w:t>Всяка година медиите съобщават за инциденти в планините, много от които са следствие от липса на актуална информация за климатичните условия на дадено място.</w:t>
+      </w:r>
+    </w:p>
+    <w:p>
+      <w:pPr>
+        <w:ind w:firstLine="720"/>
+        <w:rPr>
+          <w:lang w:val="bg-BG"/>
+        </w:rPr>
+      </w:pPr>
+      <w:r>
+        <w:rPr>
+          <w:lang w:val="bg-BG"/>
+        </w:rPr>
+        <w:t xml:space="preserve">Идеята на </w:t>
+      </w:r>
+      <w:r>
+        <w:rPr>
+          <w:b/>
+          <w:bCs/>
+          <w:lang w:val="bg-BG"/>
+        </w:rPr>
+        <w:t>ClimaLog</w:t>
+      </w:r>
+      <w:r>
+        <w:rPr>
+          <w:b/>
+          <w:bCs/>
+          <w:lang w:val="bg-BG"/>
+        </w:rPr>
+        <w:t xml:space="preserve"> </w:t>
+      </w:r>
+      <w:r>
+        <w:rPr>
+          <w:lang w:val="bg-BG"/>
+        </w:rPr>
+        <w:t>е именно да намали случаите на инциденти</w:t>
+      </w:r>
+      <w:r>
+        <w:rPr>
+          <w:lang w:val="bg-BG"/>
+        </w:rPr>
+        <w:t xml:space="preserve">, като предоставя </w:t>
+      </w:r>
+      <w:r>
+        <w:rPr>
+          <w:lang w:val="bg-BG"/>
+        </w:rPr>
+        <w:t xml:space="preserve">на потребителите информация в реално време, </w:t>
+      </w:r>
+      <w:r>
+        <w:rPr>
+          <w:lang w:val="bg-BG"/>
+        </w:rPr>
+        <w:t>достъпна от</w:t>
+      </w:r>
+      <w:r>
+        <w:rPr>
+          <w:lang w:val="bg-BG"/>
+        </w:rPr>
+        <w:t xml:space="preserve"> която и да е точка с връзка към глобалната мрежа.</w:t>
+      </w:r>
+      <w:r>
+        <w:rPr>
+          <w:lang w:val="bg-BG"/>
+        </w:rPr>
+        <w:t xml:space="preserve"> </w:t>
+      </w:r>
+    </w:p>
+    <w:p>
+      <w:pPr>
+        <w:ind w:firstLine="720"/>
+        <w:rPr>
+          <w:lang w:val="bg-BG"/>
+        </w:rPr>
+      </w:pPr>
+      <w:r>
+        <w:rPr>
+          <w:lang w:val="bg-BG"/>
+        </w:rPr>
+        <w:t>Подобни станции съществуват, но тези, измерващи и дълбочина</w:t>
+      </w:r>
+      <w:r>
+        <w:rPr>
+          <w:lang w:val="bg-BG"/>
+        </w:rPr>
+        <w:t>та</w:t>
+      </w:r>
+      <w:r>
+        <w:rPr>
+          <w:lang w:val="bg-BG"/>
+        </w:rPr>
+        <w:t xml:space="preserve"> на снега, са предназначени за професионален </w:t>
+      </w:r>
+      <w:r>
+        <w:t>weather</w:t>
+      </w:r>
+      <w:r>
+        <w:rPr>
+          <w:lang w:val="bg-BG"/>
+        </w:rPr>
+        <w:t xml:space="preserve"> </w:t>
+      </w:r>
+      <w:r>
+        <w:rPr>
+          <w:lang w:val="bg-BG"/>
+        </w:rPr>
+        <w:t xml:space="preserve">monitoring, което прави цената им </w:t>
+      </w:r>
+      <w:r>
+        <w:rPr>
+          <w:lang w:val="bg-BG"/>
+        </w:rPr>
+        <w:t>неоправдана</w:t>
+      </w:r>
+      <w:r>
+        <w:rPr>
+          <w:lang w:val="bg-BG"/>
+        </w:rPr>
+        <w:t xml:space="preserve"> за обикновения потребител</w:t>
+      </w:r>
+      <w:r>
+        <w:rPr>
+          <w:lang w:val="bg-BG"/>
+        </w:rPr>
+        <w:t>, имащ вила в планината, или за стопанин на хижа.</w:t>
+      </w:r>
+    </w:p>
+    <w:p>
+      <w:pPr>
         <w:pStyle w:val="Heading2"/>
         <w:rPr>
           <w:lang w:val="bg-BG"/>
@@ -458,6 +581,7 @@
         <w:rPr>
           <w:lang w:val="bg-BG"/>
         </w:rPr>
+        <w:lastRenderedPageBreak/>
         <w:t>Основни етапи в реализацията:</w:t>
       </w:r>
     </w:p>
@@ -638,7 +762,6 @@
         <w:rPr>
           <w:lang w:val="bg-BG"/>
         </w:rPr>
-        <w:lastRenderedPageBreak/>
         <w:t>Създаване на мобилно приложение за визуализиране на последните получени данни</w:t>
       </w:r>
     </w:p>
@@ -676,6 +799,20 @@
     </w:p>
     <w:p>
       <w:pPr>
+        <w:ind w:left="720" w:firstLine="720"/>
+        <w:rPr>
+          <w:lang w:val="bg-BG"/>
+        </w:rPr>
+      </w:pPr>
+      <w:r>
+        <w:rPr>
+          <w:lang w:val="bg-BG"/>
+        </w:rPr>
+        <w:t>Основните затруднения бяха свързани с обхвата на радиокомуникацията между модулите. Тяхното решение се оказа подмяната на радиата с по-мощни.</w:t>
+      </w:r>
+    </w:p>
+    <w:p>
+      <w:pPr>
         <w:ind w:left="720" w:firstLine="17"/>
         <w:rPr>
           <w:lang w:val="bg-BG"/>
@@ -685,7 +822,20 @@
         <w:rPr>
           <w:lang w:val="bg-BG"/>
         </w:rPr>
-        <w:t>Появиха се затруднения с обхвата на комуникация между модулите, които след множество тестове се решиха чрез подмяна на радиата с по-мощни</w:t>
+        <w:tab/>
+        <w:t>Друг проблем  беше калибрирането на сензора за дистанция така, че да измерва дистанция до сняг коректно. Това се осъществи чрез използване на функциите за прецизно измерване</w:t>
+      </w:r>
+      <w:r>
+        <w:rPr>
+          <w:lang w:val="bg-BG"/>
+        </w:rPr>
+        <w:t>, вградени в</w:t>
+      </w:r>
+      <w:r>
+        <w:rPr>
+          <w:lang w:val="bg-BG"/>
+        </w:rPr>
+        <w:t xml:space="preserve"> библиотеката, използвана за сензора.</w:t>
       </w:r>
     </w:p>
     <w:p>
@@ -716,7 +866,7 @@
     </w:p>
     <w:p>
       <w:pPr>
-        <w:ind w:left="737"/>
+        <w:ind w:left="737" w:firstLine="360"/>
         <w:rPr>
           <w:lang w:val="bg-BG"/>
         </w:rPr>
@@ -765,15 +915,19 @@
       </w:r>
       <w:r>
         <w:rPr>
+          <w:b/>
+          <w:bCs/>
           <w:lang w:val="bg-BG"/>
         </w:rPr>
         <w:t>w</w:t>
       </w:r>
-      <w:proofErr w:type="spellStart"/>
-      <w:r>
+      <w:r>
+        <w:rPr>
+          <w:b/>
+          <w:bCs/>
+        </w:rPr>
         <w:t>eb</w:t>
       </w:r>
-      <w:proofErr w:type="spellEnd"/>
       <w:r>
         <w:rPr>
           <w:lang w:val="bg-BG"/>
@@ -784,7 +938,59 @@
         <w:rPr>
           <w:lang w:val="bg-BG"/>
         </w:rPr>
-        <w:t>приложение за съхранение, статистика и визуализиране на данните</w:t>
+        <w:t>приложение</w:t>
+      </w:r>
+      <w:r>
+        <w:rPr>
+          <w:lang w:val="bg-BG"/>
+        </w:rPr>
+        <w:t xml:space="preserve"> </w:t>
+      </w:r>
+      <w:r>
+        <w:rPr>
+          <w:lang w:val="bg-BG"/>
+        </w:rPr>
+        <w:t>(</w:t>
+      </w:r>
+      <w:r>
+        <w:rPr>
+          <w:b/>
+          <w:bCs/>
+          <w:lang w:val="bg-BG"/>
+        </w:rPr>
+        <w:t>back</w:t>
+      </w:r>
+      <w:r>
+        <w:rPr>
+          <w:b/>
+          <w:bCs/>
+        </w:rPr>
+        <w:t>end</w:t>
+      </w:r>
+      <w:r>
+        <w:rPr>
+          <w:lang w:val="bg-BG"/>
+        </w:rPr>
+        <w:t xml:space="preserve"> – таблица за съхраниние, скриптове за обработка и пренос на данните; </w:t>
+      </w:r>
+      <w:r>
+        <w:rPr>
+          <w:b/>
+          <w:bCs/>
+        </w:rPr>
+        <w:t>frontend</w:t>
+      </w:r>
+      <w:r>
+        <w:rPr>
+          <w:lang w:val="bg-BG"/>
+        </w:rPr>
+        <w:t xml:space="preserve"> </w:t>
+      </w:r>
+      <w:r>
+        <w:rPr>
+          <w:lang w:val="bg-BG"/>
+        </w:rPr>
+        <w:t>– мобилно приложение за лесна визуализация)</w:t>
       </w:r>
     </w:p>
     <w:p>
@@ -820,54 +1026,7 @@
         <w:rPr>
           <w:lang w:val="bg-BG"/>
         </w:rPr>
-        <w:t xml:space="preserve">Монтира се в помещение с налично </w:t>
-      </w:r>
-      <w:proofErr w:type="spellStart"/>
-      <w:r>
-        <w:t>WiFi</w:t>
-      </w:r>
-      <w:proofErr w:type="spellEnd"/>
-      <w:r>
-        <w:rPr>
-          <w:lang w:val="bg-BG"/>
-        </w:rPr>
-        <w:t xml:space="preserve"> покритие, защото му е необходимо за изпращането на данните </w:t>
-      </w:r>
-      <w:r>
-        <w:rPr>
-          <w:lang w:val="bg-BG"/>
-        </w:rPr>
-        <w:t>към</w:t>
-      </w:r>
-      <w:r>
-        <w:rPr>
-          <w:lang w:val="bg-BG"/>
-        </w:rPr>
-        <w:t xml:space="preserve"> </w:t>
-      </w:r>
-      <w:r>
-        <w:t>w</w:t>
-      </w:r>
-      <w:r>
-        <w:t>eb</w:t>
-      </w:r>
-      <w:r>
-        <w:rPr>
-          <w:lang w:val="bg-BG"/>
-        </w:rPr>
-        <w:t xml:space="preserve"> </w:t>
-      </w:r>
-      <w:r>
-        <w:rPr>
-          <w:lang w:val="bg-BG"/>
-        </w:rPr>
-        <w:t>приложението</w:t>
-      </w:r>
-      <w:r>
-        <w:rPr>
-          <w:lang w:val="bg-BG"/>
-        </w:rPr>
-        <w:t>.</w:t>
+        <w:t>Измерва температурата и влажността в помещението</w:t>
       </w:r>
     </w:p>
     <w:p>
@@ -885,7 +1044,7 @@
         <w:rPr>
           <w:lang w:val="bg-BG"/>
         </w:rPr>
-        <w:t>Измерва температурата и влажността в помещението</w:t>
+        <w:t>Приема данните от всички външни модули</w:t>
       </w:r>
     </w:p>
     <w:p>
@@ -903,7 +1062,28 @@
         <w:rPr>
           <w:lang w:val="bg-BG"/>
         </w:rPr>
-        <w:t>Приема данните от всички външни модули</w:t>
+        <w:t>Има интерфейс (</w:t>
+      </w:r>
+      <w:r>
+        <w:t>OLED</w:t>
+      </w:r>
+      <w:r>
+        <w:rPr>
+          <w:lang w:val="bg-BG"/>
+        </w:rPr>
+        <w:t xml:space="preserve"> </w:t>
+      </w:r>
+      <w:r>
+        <w:rPr>
+          <w:lang w:val="bg-BG"/>
+        </w:rPr>
+        <w:t>дисплей) за визуализиране на актуални данни и промяна на някои основни настройки</w:t>
+      </w:r>
+      <w:r>
+        <w:rPr>
+          <w:lang w:val="bg-BG"/>
+        </w:rPr>
+        <w:t xml:space="preserve"> (височината на монтиране на всеки външен модул)</w:t>
       </w:r>
     </w:p>
     <w:p>
@@ -921,22 +1101,10 @@
         <w:rPr>
           <w:lang w:val="bg-BG"/>
         </w:rPr>
-        <w:t>Има интерфейс (</w:t>
-      </w:r>
-      <w:r>
-        <w:t>OLED</w:t>
-      </w:r>
-      <w:r>
-        <w:rPr>
-          <w:lang w:val="bg-BG"/>
-        </w:rPr>
-        <w:t xml:space="preserve"> </w:t>
-      </w:r>
-      <w:r>
-        <w:rPr>
-          <w:lang w:val="bg-BG"/>
-        </w:rPr>
-        <w:t>дисплей) за визуализиране на актуални данни и промяна на някои основни настройки</w:t>
+        <w:t xml:space="preserve">Микроконтролер: </w:t>
+      </w:r>
+      <w:r>
+        <w:t>Espressif ESP32 WROOM</w:t>
       </w:r>
     </w:p>
     <w:p>
@@ -956,14 +1124,12 @@
         </w:rPr>
         <w:t xml:space="preserve">Захранване: чрез </w:t>
       </w:r>
-      <w:proofErr w:type="spellStart"/>
       <w:r>
         <w:t>micro</w:t>
       </w:r>
       <w:r>
         <w:t>USB</w:t>
       </w:r>
-      <w:proofErr w:type="spellEnd"/>
       <w:r>
         <w:rPr>
           <w:lang w:val="bg-BG"/>
@@ -1007,19 +1173,23 @@
         <w:rPr>
           <w:lang w:val="bg-BG"/>
         </w:rPr>
-        <w:t>Монтират се на височина 0.5 – 1.10 м</w:t>
-      </w:r>
-      <w:r>
-        <w:rPr>
-          <w:lang w:val="bg-BG"/>
-        </w:rPr>
-        <w:t xml:space="preserve"> </w:t>
-      </w:r>
-      <w:r>
-        <w:rPr>
-          <w:lang w:val="bg-BG"/>
-        </w:rPr>
-        <w:t>на открито място</w:t>
+        <w:lastRenderedPageBreak/>
+        <w:t>Измерват температурата и влажността на въздуха и дълбочината на снежната покривка непосредствено под тях</w:t>
+      </w:r>
+    </w:p>
+    <w:p>
+      <w:pPr>
+        <w:pStyle w:val="ListParagraph"/>
+        <w:ind w:left="2177"/>
+        <w:rPr>
+          <w:lang w:val="bg-BG"/>
+        </w:rPr>
+      </w:pPr>
+      <w:r>
+        <w:rPr>
+          <w:lang w:val="bg-BG"/>
+        </w:rPr>
+        <w:t>За измерването на дълбочината се използва лазерен сензор за разстояние</w:t>
       </w:r>
     </w:p>
     <w:p>
@@ -1037,7 +1207,58 @@
         <w:rPr>
           <w:lang w:val="bg-BG"/>
         </w:rPr>
-        <w:t>Измерват температурата и влажността на въздуха и дълбочината на снежната покривка непосредствено под тях</w:t>
+        <w:t xml:space="preserve">Изпращат данните  към вътрешния модул през интервал </w:t>
+      </w:r>
+      <w:r>
+        <w:rPr>
+          <w:lang w:val="bg-BG"/>
+        </w:rPr>
+        <w:t xml:space="preserve"> около 7 минути</w:t>
+      </w:r>
+    </w:p>
+    <w:p>
+      <w:pPr>
+        <w:pStyle w:val="ListParagraph"/>
+        <w:numPr>
+          <w:ilvl w:val="0"/>
+          <w:numId w:val="9"/>
+        </w:numPr>
+        <w:rPr>
+          <w:lang w:val="bg-BG"/>
+        </w:rPr>
+      </w:pPr>
+      <w:r>
+        <w:rPr>
+          <w:lang w:val="bg-BG"/>
+        </w:rPr>
+        <w:t xml:space="preserve">Микроконтролер: </w:t>
+      </w:r>
+      <w:r>
+        <w:t>Arduino</w:t>
+      </w:r>
+      <w:r>
+        <w:rPr>
+          <w:lang w:val="bg-BG"/>
+        </w:rPr>
+        <w:t xml:space="preserve"> </w:t>
+      </w:r>
+      <w:r>
+        <w:t>Nano</w:t>
+      </w:r>
+      <w:r>
+        <w:rPr>
+          <w:lang w:val="bg-BG"/>
+        </w:rPr>
+        <w:t xml:space="preserve"> (</w:t>
+      </w:r>
+      <w:r>
+        <w:t>ATMega328)</w:t>
+      </w:r>
+      <w:r>
+        <w:rPr>
+          <w:lang w:val="bg-BG"/>
+        </w:rPr>
+        <w:t xml:space="preserve"> </w:t>
       </w:r>
     </w:p>
     <w:p>
@@ -1055,13 +1276,82 @@
         <w:rPr>
           <w:lang w:val="bg-BG"/>
         </w:rPr>
-        <w:t xml:space="preserve">Изпращат данните  към вътрешния модул през интервал </w:t>
-      </w:r>
-      <w:r>
-        <w:rPr>
-          <w:lang w:val="bg-BG"/>
-        </w:rPr>
-        <w:t xml:space="preserve"> около 7 минути</w:t>
+        <w:t xml:space="preserve">Захранване: </w:t>
+      </w:r>
+      <w:r>
+        <w:t>Li</w:t>
+      </w:r>
+      <w:r>
+        <w:rPr>
+          <w:lang w:val="bg-BG"/>
+        </w:rPr>
+        <w:t>-</w:t>
+      </w:r>
+      <w:r>
+        <w:t>ion</w:t>
+      </w:r>
+      <w:r>
+        <w:rPr>
+          <w:lang w:val="bg-BG"/>
+        </w:rPr>
+        <w:t xml:space="preserve"> </w:t>
+      </w:r>
+      <w:r>
+        <w:rPr>
+          <w:lang w:val="bg-BG"/>
+        </w:rPr>
+        <w:t>батерия</w:t>
+      </w:r>
+      <w:r>
+        <w:rPr>
+          <w:lang w:val="bg-BG"/>
+        </w:rPr>
+        <w:t xml:space="preserve"> (</w:t>
+      </w:r>
+      <w:r>
+        <w:rPr>
+          <w:lang w:val="bg-BG"/>
+        </w:rPr>
+        <w:t>2800</w:t>
+      </w:r>
+      <w:r>
+        <w:t>mAh</w:t>
+      </w:r>
+      <w:r>
+        <w:rPr>
+          <w:lang w:val="bg-BG"/>
+        </w:rPr>
+        <w:t xml:space="preserve">; </w:t>
+      </w:r>
+      <w:r>
+        <w:rPr>
+          <w:lang w:val="bg-BG"/>
+        </w:rPr>
+        <w:t>около 20 дни живот)</w:t>
+      </w:r>
+      <w:r>
+        <w:rPr>
+          <w:lang w:val="bg-BG"/>
+        </w:rPr>
+        <w:t xml:space="preserve"> или жично</w:t>
+      </w:r>
+    </w:p>
+    <w:p>
+      <w:pPr>
+        <w:pStyle w:val="ListParagraph"/>
+        <w:numPr>
+          <w:ilvl w:val="1"/>
+          <w:numId w:val="9"/>
+        </w:numPr>
+        <w:rPr>
+          <w:lang w:val="bg-BG"/>
+        </w:rPr>
+      </w:pPr>
+      <w:r>
+        <w:rPr>
+          <w:lang w:val="bg-BG"/>
+        </w:rPr>
+        <w:t>Web приложение:</w:t>
       </w:r>
     </w:p>
     <w:p>
@@ -1079,19 +1369,10 @@
         <w:rPr>
           <w:lang w:val="bg-BG"/>
         </w:rPr>
-        <w:t xml:space="preserve">Захранване: </w:t>
-      </w:r>
-      <w:r>
-        <w:t>Li</w:t>
-      </w:r>
-      <w:r>
-        <w:rPr>
-          <w:lang w:val="bg-BG"/>
-        </w:rPr>
-        <w:t>-</w:t>
-      </w:r>
-      <w:r>
-        <w:t>ion</w:t>
+        <w:t xml:space="preserve">Получава данните от вътрешния модул по </w:t>
+      </w:r>
+      <w:r>
+        <w:t>http</w:t>
       </w:r>
       <w:r>
         <w:rPr>
@@ -1103,42 +1384,234 @@
         <w:rPr>
           <w:lang w:val="bg-BG"/>
         </w:rPr>
-        <w:t>батерия</w:t>
-      </w:r>
-      <w:r>
-        <w:rPr>
-          <w:lang w:val="bg-BG"/>
-        </w:rPr>
-        <w:t xml:space="preserve"> (</w:t>
-      </w:r>
-      <w:r>
-        <w:rPr>
-          <w:lang w:val="bg-BG"/>
-        </w:rPr>
-        <w:t>2800</w:t>
-      </w:r>
-      <w:proofErr w:type="spellStart"/>
-      <w:r>
-        <w:t>mAh</w:t>
-      </w:r>
-      <w:proofErr w:type="spellEnd"/>
-      <w:r>
-        <w:rPr>
-          <w:lang w:val="bg-BG"/>
-        </w:rPr>
-        <w:t xml:space="preserve">; </w:t>
-      </w:r>
-      <w:r>
-        <w:rPr>
-          <w:lang w:val="bg-BG"/>
-        </w:rPr>
-        <w:t>около 20 дни живот)</w:t>
-      </w:r>
-      <w:r>
-        <w:rPr>
-          <w:lang w:val="bg-BG"/>
-        </w:rPr>
-        <w:t xml:space="preserve"> или жично</w:t>
+        <w:t xml:space="preserve">протокол, през интервал от 1 час. </w:t>
+      </w:r>
+    </w:p>
+    <w:p>
+      <w:pPr>
+        <w:pStyle w:val="ListParagraph"/>
+        <w:numPr>
+          <w:ilvl w:val="2"/>
+          <w:numId w:val="9"/>
+        </w:numPr>
+        <w:rPr>
+          <w:lang w:val="bg-BG"/>
+        </w:rPr>
+      </w:pPr>
+      <w:r>
+        <w:rPr>
+          <w:lang w:val="bg-BG"/>
+        </w:rPr>
+        <w:t xml:space="preserve">Съхранява ги в </w:t>
+      </w:r>
+      <w:r>
+        <w:t>google</w:t>
+      </w:r>
+      <w:r>
+        <w:rPr>
+          <w:lang w:val="bg-BG"/>
+        </w:rPr>
+        <w:t xml:space="preserve"> </w:t>
+      </w:r>
+      <w:r>
+        <w:t>sheets</w:t>
+      </w:r>
+      <w:r>
+        <w:rPr>
+          <w:lang w:val="bg-BG"/>
+        </w:rPr>
+        <w:t xml:space="preserve"> </w:t>
+      </w:r>
+      <w:r>
+        <w:rPr>
+          <w:lang w:val="bg-BG"/>
+        </w:rPr>
+        <w:t>таблица (създават се нови колони за всеки включен външен модул)</w:t>
+      </w:r>
+    </w:p>
+    <w:p>
+      <w:pPr>
+        <w:pStyle w:val="ListParagraph"/>
+        <w:numPr>
+          <w:ilvl w:val="2"/>
+          <w:numId w:val="9"/>
+        </w:numPr>
+        <w:rPr>
+          <w:lang w:val="bg-BG"/>
+        </w:rPr>
+      </w:pPr>
+      <w:r>
+        <w:rPr>
+          <w:lang w:val="bg-BG"/>
+        </w:rPr>
+        <w:t xml:space="preserve">Мобилно приложение: </w:t>
+      </w:r>
+      <w:r>
+        <w:rPr>
+          <w:lang w:val="bg-BG"/>
+        </w:rPr>
+        <w:t xml:space="preserve">при отваряне </w:t>
+      </w:r>
+      <w:r>
+        <w:rPr>
+          <w:lang w:val="bg-BG"/>
+        </w:rPr>
+        <w:t>визуализира последния добавен ред от таблицата</w:t>
+      </w:r>
+    </w:p>
+    <w:p>
+      <w:pPr>
+        <w:pStyle w:val="Heading2"/>
+        <w:rPr>
+          <w:lang w:val="bg-BG"/>
+        </w:rPr>
+      </w:pPr>
+      <w:r>
+        <w:rPr>
+          <w:lang w:val="bg-BG"/>
+        </w:rPr>
+        <w:t>Реализация</w:t>
+      </w:r>
+      <w:r>
+        <w:rPr>
+          <w:lang w:val="bg-BG"/>
+        </w:rPr>
+        <w:t>:</w:t>
+      </w:r>
+    </w:p>
+    <w:p>
+      <w:pPr>
+        <w:ind w:left="1440"/>
+        <w:rPr>
+          <w:b/>
+          <w:bCs/>
+          <w:lang w:val="bg-BG"/>
+        </w:rPr>
+      </w:pPr>
+      <w:r>
+        <w:rPr>
+          <w:b/>
+          <w:bCs/>
+          <w:lang w:val="bg-BG"/>
+        </w:rPr>
+        <w:t>Използван хардуер:</w:t>
+      </w:r>
+    </w:p>
+    <w:p>
+      <w:pPr>
+        <w:pStyle w:val="ListParagraph"/>
+        <w:numPr>
+          <w:ilvl w:val="1"/>
+          <w:numId w:val="9"/>
+        </w:numPr>
+        <w:rPr>
+          <w:lang w:val="bg-BG"/>
+        </w:rPr>
+      </w:pPr>
+      <w:r>
+        <w:rPr>
+          <w:lang w:val="bg-BG"/>
+        </w:rPr>
+        <w:t xml:space="preserve">Измерване на температура и влажност – </w:t>
+      </w:r>
+      <w:r>
+        <w:t>DHT</w:t>
+      </w:r>
+      <w:r>
+        <w:rPr>
+          <w:lang w:val="bg-BG"/>
+        </w:rPr>
+        <w:t>22</w:t>
+      </w:r>
+    </w:p>
+    <w:p>
+      <w:pPr>
+        <w:pStyle w:val="ListParagraph"/>
+        <w:numPr>
+          <w:ilvl w:val="1"/>
+          <w:numId w:val="9"/>
+        </w:numPr>
+        <w:rPr>
+          <w:lang w:val="bg-BG"/>
+        </w:rPr>
+      </w:pPr>
+      <w:r>
+        <w:rPr>
+          <w:lang w:val="bg-BG"/>
+        </w:rPr>
+        <w:t xml:space="preserve">Лазерен сензор за дистанция - </w:t>
+      </w:r>
+      <w:r>
+        <w:rPr>
+          <w:lang w:val="bg-BG"/>
+        </w:rPr>
+        <w:t>vl53l0x</w:t>
+      </w:r>
+    </w:p>
+    <w:p>
+      <w:pPr>
+        <w:pStyle w:val="ListParagraph"/>
+        <w:numPr>
+          <w:ilvl w:val="1"/>
+          <w:numId w:val="9"/>
+        </w:numPr>
+        <w:rPr>
+          <w:lang w:val="bg-BG"/>
+        </w:rPr>
+      </w:pPr>
+      <w:r>
+        <w:rPr>
+          <w:lang w:val="bg-BG"/>
+        </w:rPr>
+        <w:t xml:space="preserve">Радиокомуникация - </w:t>
+      </w:r>
+      <w:r>
+        <w:rPr>
+          <w:lang w:val="bg-BG"/>
+        </w:rPr>
+        <w:t>nRF24L01</w:t>
+      </w:r>
+      <w:r>
+        <w:rPr>
+          <w:lang w:val="bg-BG"/>
+        </w:rPr>
+        <w:t xml:space="preserve"> PA </w:t>
+      </w:r>
+      <w:r>
+        <w:rPr>
+          <w:lang w:val="bg-BG"/>
+        </w:rPr>
+        <w:t>(</w:t>
+      </w:r>
+      <w:r>
+        <w:rPr>
+          <w:lang w:val="bg-BG"/>
+        </w:rPr>
+        <w:t>long range</w:t>
+      </w:r>
+      <w:r>
+        <w:rPr>
+          <w:lang w:val="bg-BG"/>
+        </w:rPr>
+        <w:t>)</w:t>
+      </w:r>
+    </w:p>
+    <w:p>
+      <w:pPr>
+        <w:pStyle w:val="ListParagraph"/>
+        <w:numPr>
+          <w:ilvl w:val="1"/>
+          <w:numId w:val="9"/>
+        </w:numPr>
+        <w:rPr>
+          <w:lang w:val="bg-BG"/>
+        </w:rPr>
+      </w:pPr>
+      <w:r>
+        <w:rPr>
+          <w:lang w:val="bg-BG"/>
+        </w:rPr>
+        <w:t>OLED дисплей – SSD1306</w:t>
       </w:r>
       <w:r>
         <w:rPr>
@@ -1168,7 +1641,19 @@
         <w:rPr>
           <w:lang w:val="bg-BG"/>
         </w:rPr>
-        <w:t xml:space="preserve">програмите на модулите са писани на езика </w:t>
+        <w:t xml:space="preserve">програмите на модулите са </w:t>
+      </w:r>
+      <w:r>
+        <w:rPr>
+          <w:lang w:val="bg-BG"/>
+        </w:rPr>
+        <w:t>на</w:t>
+      </w:r>
+      <w:r>
+        <w:rPr>
+          <w:lang w:val="bg-BG"/>
+        </w:rPr>
+        <w:t xml:space="preserve">писани на езика </w:t>
       </w:r>
       <w:r>
         <w:t>C</w:t>
@@ -1177,7 +1662,7 @@
         <w:rPr>
           <w:lang w:val="bg-BG"/>
         </w:rPr>
-        <w:t xml:space="preserve">++. Комуникацията между модулите става посредством радио вълни с честота </w:t>
+        <w:t xml:space="preserve">++. Комуникацията между модулите става посредством радиовълни с честота </w:t>
       </w:r>
       <w:r>
         <w:rPr>
@@ -1201,13 +1686,49 @@
         <w:rPr>
           <w:lang w:val="bg-BG"/>
         </w:rPr>
-        <w:t xml:space="preserve">определени лимитации – между всеки външен модул и вътрешният не трябва да има стени с метална конструкция, тъй като спират сигнала. Ако това е изпълнено обхватът е около 30 метра – предостатъчен за повечето </w:t>
-      </w:r>
-      <w:r>
-        <w:rPr>
-          <w:lang w:val="bg-BG"/>
-        </w:rPr>
-        <w:t>ситуации</w:t>
+        <w:t xml:space="preserve">определени лимитации – между всеки външен модул и вътрешният не </w:t>
+      </w:r>
+      <w:r>
+        <w:rPr>
+          <w:lang w:val="bg-BG"/>
+        </w:rPr>
+        <w:t>е препоръчително</w:t>
+      </w:r>
+      <w:r>
+        <w:rPr>
+          <w:lang w:val="bg-BG"/>
+        </w:rPr>
+        <w:t xml:space="preserve"> да има стени с метална конструкция, тъй като </w:t>
+      </w:r>
+      <w:r>
+        <w:rPr>
+          <w:lang w:val="bg-BG"/>
+        </w:rPr>
+        <w:t>намаляват силата на</w:t>
+      </w:r>
+      <w:r>
+        <w:rPr>
+          <w:lang w:val="bg-BG"/>
+        </w:rPr>
+        <w:t xml:space="preserve"> сигнала. Ако това е изпълнено</w:t>
+      </w:r>
+      <w:r>
+        <w:rPr>
+          <w:lang w:val="bg-BG"/>
+        </w:rPr>
+        <w:t>,</w:t>
+      </w:r>
+      <w:r>
+        <w:rPr>
+          <w:lang w:val="bg-BG"/>
+        </w:rPr>
+        <w:t xml:space="preserve"> обхватът е около 30 метра – предостатъчен за повечето </w:t>
+      </w:r>
+      <w:r>
+        <w:rPr>
+          <w:lang w:val="bg-BG"/>
+        </w:rPr>
+        <w:t>приложения на проекта</w:t>
       </w:r>
       <w:r>
         <w:rPr>
@@ -1228,29 +1749,228 @@
         <w:rPr>
           <w:lang w:val="bg-BG"/>
         </w:rPr>
+        <w:t>Следването на принципа обектно-ориентирано програмиране (</w:t>
+      </w:r>
+      <w:r>
+        <w:t>OOP</w:t>
+      </w:r>
+      <w:r>
+        <w:rPr>
+          <w:lang w:val="bg-BG"/>
+        </w:rPr>
+        <w:t>) на вътрешния модул позволява лесната подмяна на отделните му сегменти</w:t>
+      </w:r>
+      <w:r>
+        <w:rPr>
+          <w:lang w:val="bg-BG"/>
+        </w:rPr>
+        <w:t xml:space="preserve"> (дисплей, радио)</w:t>
+      </w:r>
+      <w:r>
+        <w:rPr>
+          <w:lang w:val="bg-BG"/>
+        </w:rPr>
+        <w:t>, както и добавянето на допълнителни външни модули с минимална промяна в кода</w:t>
+      </w:r>
+      <w:r>
+        <w:rPr>
+          <w:lang w:val="bg-BG"/>
+        </w:rPr>
+        <w:t>.</w:t>
+      </w:r>
+    </w:p>
+    <w:p>
+      <w:pPr>
+        <w:spacing w:before="240"/>
+        <w:ind w:left="720" w:firstLine="720"/>
+        <w:rPr>
+          <w:lang w:val="bg-BG"/>
+        </w:rPr>
+      </w:pPr>
+      <w:r>
+        <w:rPr>
+          <w:lang w:val="bg-BG"/>
+        </w:rPr>
         <w:lastRenderedPageBreak/>
-        <w:t>Следването на принципа обектно-ориентирано програмиране (</w:t>
-      </w:r>
-      <w:r>
-        <w:t>OOP</w:t>
-      </w:r>
-      <w:r>
-        <w:rPr>
-          <w:lang w:val="bg-BG"/>
-        </w:rPr>
-        <w:t>) на вътрешния модул позволява лесната подмяна на отделните му сегменти</w:t>
-      </w:r>
-      <w:r>
-        <w:rPr>
-          <w:lang w:val="bg-BG"/>
-        </w:rPr>
-        <w:t xml:space="preserve"> (дисплей, радио)</w:t>
-      </w:r>
-      <w:r>
-        <w:rPr>
-          <w:lang w:val="bg-BG"/>
-        </w:rPr>
-        <w:t>, както и добавянето на допълнителни външни модули с минимална промяна в кода</w:t>
+        <w:t>Възможностите</w:t>
+      </w:r>
+      <w:r>
+        <w:rPr>
+          <w:lang w:val="bg-BG"/>
+        </w:rPr>
+        <w:t xml:space="preserve"> на контролера </w:t>
+      </w:r>
+      <w:r>
+        <w:t>ESP</w:t>
+      </w:r>
+      <w:r>
+        <w:rPr>
+          <w:lang w:val="bg-BG"/>
+        </w:rPr>
+        <w:t>32</w:t>
+      </w:r>
+      <w:r>
+        <w:rPr>
+          <w:lang w:val="bg-BG"/>
+        </w:rPr>
+        <w:t xml:space="preserve"> – </w:t>
+      </w:r>
+      <w:r>
+        <w:t>Onboard</w:t>
+      </w:r>
+      <w:r>
+        <w:rPr>
+          <w:lang w:val="bg-BG"/>
+        </w:rPr>
+        <w:t xml:space="preserve"> </w:t>
+      </w:r>
+      <w:r>
+        <w:rPr>
+          <w:lang w:val="bg-BG"/>
+        </w:rPr>
+        <w:t xml:space="preserve">WiFi и библиотеката </w:t>
+      </w:r>
+      <w:r>
+        <w:t>HTTPClient</w:t>
+      </w:r>
+      <w:r>
+        <w:rPr>
+          <w:lang w:val="bg-BG"/>
+        </w:rPr>
+        <w:t>,</w:t>
+      </w:r>
+      <w:r>
+        <w:rPr>
+          <w:lang w:val="bg-BG"/>
+        </w:rPr>
+        <w:t xml:space="preserve"> позволяват изпращането на данните до </w:t>
+      </w:r>
+      <w:r>
+        <w:t>Web</w:t>
+      </w:r>
+      <w:r>
+        <w:rPr>
+          <w:lang w:val="bg-BG"/>
+        </w:rPr>
+        <w:t xml:space="preserve"> </w:t>
+      </w:r>
+      <w:r>
+        <w:rPr>
+          <w:lang w:val="bg-BG"/>
+        </w:rPr>
+        <w:t>приложението, без нужда от допълнителен хардуер.</w:t>
+      </w:r>
+    </w:p>
+    <w:p>
+      <w:pPr>
+        <w:ind w:left="720" w:firstLine="720"/>
+        <w:rPr>
+          <w:lang w:val="bg-BG"/>
+        </w:rPr>
+      </w:pPr>
+      <w:r>
+        <w:t>Web</w:t>
+      </w:r>
+      <w:r>
+        <w:rPr>
+          <w:lang w:val="bg-BG"/>
+        </w:rPr>
+        <w:t xml:space="preserve"> </w:t>
+      </w:r>
+      <w:r>
+        <w:rPr>
+          <w:lang w:val="bg-BG"/>
+        </w:rPr>
+        <w:t xml:space="preserve">апликацията е създадена върху платформата за автоматизация </w:t>
+      </w:r>
+      <w:r>
+        <w:t>Google</w:t>
+      </w:r>
+      <w:r>
+        <w:rPr>
+          <w:lang w:val="bg-BG"/>
+        </w:rPr>
+        <w:t xml:space="preserve"> </w:t>
+      </w:r>
+      <w:r>
+        <w:rPr>
+          <w:lang w:val="bg-BG"/>
+        </w:rPr>
+        <w:t xml:space="preserve">Apps Script. Данните се съхраняват в </w:t>
+      </w:r>
+      <w:r>
+        <w:t>Google</w:t>
+      </w:r>
+      <w:r>
+        <w:rPr>
+          <w:lang w:val="bg-BG"/>
+        </w:rPr>
+        <w:t xml:space="preserve"> </w:t>
+      </w:r>
+      <w:r>
+        <w:t>Sheets</w:t>
+      </w:r>
+      <w:r>
+        <w:rPr>
+          <w:lang w:val="bg-BG"/>
+        </w:rPr>
+        <w:t xml:space="preserve"> </w:t>
+      </w:r>
+      <w:r>
+        <w:rPr>
+          <w:lang w:val="bg-BG"/>
+        </w:rPr>
+        <w:t>таблица, в която може да се прави статистика по различни критерии.</w:t>
+      </w:r>
+    </w:p>
+    <w:p>
+      <w:pPr>
+        <w:ind w:left="720" w:firstLine="720"/>
+        <w:rPr>
+          <w:lang w:val="bg-BG"/>
+        </w:rPr>
+      </w:pPr>
+      <w:r>
+        <w:rPr>
+          <w:lang w:val="bg-BG"/>
+        </w:rPr>
+        <w:t>Мобилното приложение извежда последните изпратени данни</w:t>
+      </w:r>
+      <w:r>
+        <w:rPr>
+          <w:lang w:val="bg-BG"/>
+        </w:rPr>
+        <w:t xml:space="preserve"> от таблицата</w:t>
+      </w:r>
+      <w:r>
+        <w:rPr>
+          <w:lang w:val="bg-BG"/>
+        </w:rPr>
+        <w:t>, с цел по-интуитивна и бърза</w:t>
+      </w:r>
+      <w:r>
+        <w:rPr>
+          <w:lang w:val="bg-BG"/>
+        </w:rPr>
+        <w:t xml:space="preserve"> ви</w:t>
+      </w:r>
+      <w:r>
+        <w:rPr>
+          <w:lang w:val="bg-BG"/>
+        </w:rPr>
+        <w:t>з</w:t>
+      </w:r>
+      <w:r>
+        <w:rPr>
+          <w:lang w:val="bg-BG"/>
+        </w:rPr>
+        <w:t>уализация</w:t>
+      </w:r>
+      <w:r>
+        <w:rPr>
+          <w:lang w:val="bg-BG"/>
+        </w:rPr>
+        <w:t xml:space="preserve">. То е направено на платформата </w:t>
       </w:r>
       <w:r>
         <w:rPr>
@@ -1258,16 +1978,8 @@
         </w:rPr>
         <w:t>.</w:t>
       </w:r>
-    </w:p>
-    <w:p>
-      <w:pPr>
-        <w:ind w:left="720" w:firstLine="720"/>
-        <w:rPr>
-          <w:lang w:val="bg-BG"/>
-        </w:rPr>
-      </w:pPr>
-      <w:r>
-        <w:t>Web</w:t>
+      <w:r>
+        <w:t>NET</w:t>
       </w:r>
       <w:r>
         <w:rPr>
@@ -1276,13 +1988,55 @@
         <w:t xml:space="preserve"> </w:t>
       </w:r>
       <w:r>
-        <w:rPr>
-          <w:lang w:val="bg-BG"/>
-        </w:rPr>
-        <w:t xml:space="preserve">апликацията е създадена върху платформата за автоматизация </w:t>
-      </w:r>
-      <w:r>
-        <w:t>Google</w:t>
+        <w:t>Xamarin</w:t>
+      </w:r>
+      <w:r>
+        <w:rPr>
+          <w:lang w:val="bg-BG"/>
+        </w:rPr>
+        <w:t>.</w:t>
+      </w:r>
+    </w:p>
+    <w:p>
+      <w:pPr>
+        <w:pStyle w:val="Heading2"/>
+        <w:rPr>
+          <w:lang w:val="bg-BG"/>
+        </w:rPr>
+      </w:pPr>
+      <w:r>
+        <w:rPr>
+          <w:lang w:val="bg-BG"/>
+        </w:rPr>
+        <w:t xml:space="preserve">Описание на </w:t>
+      </w:r>
+      <w:r>
+        <w:rPr>
+          <w:lang w:val="bg-BG"/>
+        </w:rPr>
+        <w:t>приложението</w:t>
+      </w:r>
+      <w:r>
+        <w:rPr>
+          <w:lang w:val="bg-BG"/>
+        </w:rPr>
+        <w:t>:</w:t>
+      </w:r>
+    </w:p>
+    <w:p>
+      <w:pPr>
+        <w:rPr>
+          <w:lang w:val="bg-BG"/>
+        </w:rPr>
+      </w:pPr>
+      <w:r>
+        <w:rPr>
+          <w:lang w:val="bg-BG"/>
+        </w:rPr>
+        <w:t xml:space="preserve">За да се използва </w:t>
+      </w:r>
+      <w:r>
+        <w:t>ClimaLog</w:t>
       </w:r>
       <w:r>
         <w:rPr>
@@ -1290,36 +2044,221 @@
         </w:rPr>
         <w:t xml:space="preserve"> </w:t>
       </w:r>
-      <w:proofErr w:type="spellStart"/>
-      <w:r>
-        <w:rPr>
-          <w:lang w:val="bg-BG"/>
-        </w:rPr>
-        <w:t>Apps</w:t>
-      </w:r>
-      <w:proofErr w:type="spellEnd"/>
+      <w:r>
+        <w:rPr>
+          <w:lang w:val="bg-BG"/>
+        </w:rPr>
+        <w:t>е необходимо първо да се инсталира</w:t>
+      </w:r>
+      <w:r>
+        <w:rPr>
+          <w:lang w:val="bg-BG"/>
+        </w:rPr>
+        <w:t>. Външните модули се монтират на оптимална локация, както е описано по-долу. Няма изисквания към монтирането на вътрешния модул.</w:t>
+      </w:r>
+    </w:p>
+    <w:p>
+      <w:pPr>
+        <w:pStyle w:val="ListParagraph"/>
+        <w:numPr>
+          <w:ilvl w:val="1"/>
+          <w:numId w:val="11"/>
+        </w:numPr>
+        <w:rPr>
+          <w:lang w:val="bg-BG"/>
+        </w:rPr>
+      </w:pPr>
+      <w:r>
+        <w:rPr>
+          <w:lang w:val="bg-BG"/>
+        </w:rPr>
+        <w:t xml:space="preserve">Инсталиране на </w:t>
+      </w:r>
+      <w:r>
+        <w:rPr>
+          <w:lang w:val="bg-BG"/>
+        </w:rPr>
+        <w:t>Web приложението</w:t>
+      </w:r>
+      <w:r>
+        <w:rPr>
+          <w:lang w:val="bg-BG"/>
+        </w:rPr>
+        <w:t>:</w:t>
+      </w:r>
+    </w:p>
+    <w:p>
+      <w:pPr>
+        <w:pStyle w:val="ListParagraph"/>
+        <w:ind w:left="1440"/>
+        <w:rPr>
+          <w:lang w:val="bg-BG"/>
+        </w:rPr>
+      </w:pPr>
+      <w:r>
+        <w:rPr>
+          <w:lang w:val="bg-BG"/>
+        </w:rPr>
+        <w:t>//Да се довърши</w:t>
+      </w:r>
+    </w:p>
+    <w:p>
+      <w:pPr>
+        <w:pStyle w:val="ListParagraph"/>
+        <w:ind w:left="1440"/>
+        <w:rPr>
+          <w:lang w:val="bg-BG"/>
+        </w:rPr>
+      </w:pPr>
+    </w:p>
+    <w:p>
+      <w:pPr>
+        <w:pStyle w:val="ListParagraph"/>
+        <w:ind w:left="1440"/>
+        <w:rPr>
+          <w:lang w:val="bg-BG"/>
+        </w:rPr>
+      </w:pPr>
+      <w:r>
+        <w:rPr>
+          <w:lang w:val="bg-BG"/>
+        </w:rPr>
+        <w:t>//Да се добавят снимки</w:t>
+      </w:r>
+    </w:p>
+    <w:p>
+      <w:pPr>
+        <w:pStyle w:val="ListParagraph"/>
+        <w:numPr>
+          <w:ilvl w:val="1"/>
+          <w:numId w:val="11"/>
+        </w:numPr>
+        <w:rPr>
+          <w:lang w:val="bg-BG"/>
+        </w:rPr>
+      </w:pPr>
+      <w:r>
+        <w:rPr>
+          <w:lang w:val="bg-BG"/>
+        </w:rPr>
+        <w:t>Монтиране на външен модул:</w:t>
+      </w:r>
+    </w:p>
+    <w:p>
+      <w:pPr>
+        <w:pStyle w:val="ListParagraph"/>
+        <w:numPr>
+          <w:ilvl w:val="2"/>
+          <w:numId w:val="11"/>
+        </w:numPr>
+        <w:rPr>
+          <w:lang w:val="bg-BG"/>
+        </w:rPr>
+      </w:pPr>
+      <w:r>
+        <w:rPr>
+          <w:lang w:val="bg-BG"/>
+        </w:rPr>
+        <w:t xml:space="preserve">Кутията се монтира </w:t>
+      </w:r>
+      <w:r>
+        <w:rPr>
+          <w:lang w:val="bg-BG"/>
+        </w:rPr>
+        <w:t>водор</w:t>
+      </w:r>
+      <w:r>
+        <w:rPr>
+          <w:lang w:val="bg-BG"/>
+        </w:rPr>
+        <w:t>а</w:t>
+      </w:r>
+      <w:r>
+        <w:rPr>
+          <w:lang w:val="bg-BG"/>
+        </w:rPr>
+        <w:t xml:space="preserve">вно </w:t>
+      </w:r>
+      <w:r>
+        <w:rPr>
+          <w:lang w:val="bg-BG"/>
+        </w:rPr>
+        <w:t>на височина от 50 см до 110 см,</w:t>
+      </w:r>
       <w:r>
         <w:rPr>
           <w:lang w:val="bg-BG"/>
         </w:rPr>
         <w:t xml:space="preserve"> </w:t>
       </w:r>
-      <w:proofErr w:type="spellStart"/>
-      <w:r>
-        <w:rPr>
-          <w:lang w:val="bg-BG"/>
-        </w:rPr>
-        <w:t>Script</w:t>
-      </w:r>
-      <w:proofErr w:type="spellEnd"/>
-      <w:r>
-        <w:rPr>
-          <w:lang w:val="bg-BG"/>
-        </w:rPr>
-        <w:t xml:space="preserve">. Данните се съхраняват в </w:t>
-      </w:r>
-      <w:r>
-        <w:t>Google</w:t>
+      <w:r>
+        <w:rPr>
+          <w:lang w:val="bg-BG"/>
+        </w:rPr>
+        <w:t xml:space="preserve"> която се мери от долния й край</w:t>
+      </w:r>
+      <w:r>
+        <w:rPr>
+          <w:lang w:val="bg-BG"/>
+        </w:rPr>
+        <w:t xml:space="preserve"> до зем</w:t>
+      </w:r>
+      <w:r>
+        <w:rPr>
+          <w:lang w:val="bg-BG"/>
+        </w:rPr>
+        <w:t>ята</w:t>
+      </w:r>
+      <w:r>
+        <w:rPr>
+          <w:lang w:val="bg-BG"/>
+        </w:rPr>
+        <w:t>. Препоръчително е да бъде над равна, открита повърхност без пряка слънчева светлина</w:t>
+      </w:r>
+      <w:r>
+        <w:rPr>
+          <w:lang w:val="bg-BG"/>
+        </w:rPr>
+        <w:t>.</w:t>
+      </w:r>
+    </w:p>
+    <w:p>
+      <w:pPr>
+        <w:pStyle w:val="ListParagraph"/>
+        <w:numPr>
+          <w:ilvl w:val="1"/>
+          <w:numId w:val="11"/>
+        </w:numPr>
+        <w:rPr>
+          <w:lang w:val="bg-BG"/>
+        </w:rPr>
+      </w:pPr>
+      <w:r>
+        <w:rPr>
+          <w:lang w:val="bg-BG"/>
+        </w:rPr>
+        <w:t>Функции на вътрешния модул:</w:t>
+      </w:r>
+    </w:p>
+    <w:p>
+      <w:pPr>
+        <w:pStyle w:val="ListParagraph"/>
+        <w:numPr>
+          <w:ilvl w:val="2"/>
+          <w:numId w:val="11"/>
+        </w:numPr>
+        <w:rPr>
+          <w:lang w:val="bg-BG"/>
+        </w:rPr>
+      </w:pPr>
+      <w:r>
+        <w:rPr>
+          <w:lang w:val="bg-BG"/>
+        </w:rPr>
+        <w:t xml:space="preserve">При включване на захранването първо се появява меню за избиране на една от запазените </w:t>
+      </w:r>
+      <w:r>
+        <w:t>WiFi</w:t>
       </w:r>
       <w:r>
         <w:rPr>
@@ -1328,7 +2267,13 @@
         <w:t xml:space="preserve"> </w:t>
       </w:r>
       <w:r>
-        <w:t>Sheets</w:t>
+        <w:rPr>
+          <w:lang w:val="bg-BG"/>
+        </w:rPr>
+        <w:t xml:space="preserve">мрежи. С еднократно натискане на бутона </w:t>
+      </w:r>
+      <w:r>
+        <w:t>SET</w:t>
       </w:r>
       <w:r>
         <w:rPr>
@@ -1340,65 +2285,221 @@
         <w:rPr>
           <w:lang w:val="bg-BG"/>
         </w:rPr>
-        <w:t>таблица, в която може да се прави статистика по различни критерии.</w:t>
-      </w:r>
-    </w:p>
-    <w:p>
-      <w:pPr>
-        <w:ind w:left="720" w:firstLine="720"/>
-        <w:rPr>
-          <w:lang w:val="bg-BG"/>
-        </w:rPr>
-      </w:pPr>
-      <w:r>
-        <w:rPr>
-          <w:lang w:val="bg-BG"/>
-        </w:rPr>
-        <w:t>Мобилното приложение извежда последните изпратени данни</w:t>
-      </w:r>
-      <w:r>
-        <w:rPr>
-          <w:lang w:val="bg-BG"/>
-        </w:rPr>
-        <w:t xml:space="preserve"> от таблицата</w:t>
-      </w:r>
-      <w:r>
-        <w:rPr>
-          <w:lang w:val="bg-BG"/>
-        </w:rPr>
-        <w:t>, с цел по-интуитивна и бърза визуализация</w:t>
-      </w:r>
-      <w:r>
-        <w:rPr>
-          <w:lang w:val="bg-BG"/>
-        </w:rPr>
-        <w:t xml:space="preserve"> от всяка точка по света с интернет връзка</w:t>
-      </w:r>
-    </w:p>
-    <w:p>
-      <w:pPr>
-        <w:pStyle w:val="Heading2"/>
-        <w:rPr>
-          <w:lang w:val="bg-BG"/>
-        </w:rPr>
-      </w:pPr>
-      <w:r>
-        <w:rPr>
-          <w:lang w:val="bg-BG"/>
-        </w:rPr>
-        <w:t xml:space="preserve">Описание на </w:t>
-      </w:r>
-      <w:r>
-        <w:rPr>
-          <w:lang w:val="bg-BG"/>
-        </w:rPr>
-        <w:t>приложението</w:t>
-      </w:r>
-      <w:r>
-        <w:rPr>
-          <w:lang w:val="bg-BG"/>
-        </w:rPr>
-        <w:t>:</w:t>
+        <w:t>се избира</w:t>
+      </w:r>
+      <w:r>
+        <w:rPr>
+          <w:lang w:val="bg-BG"/>
+        </w:rPr>
+        <w:t xml:space="preserve"> мрежа, а със задържане на </w:t>
+      </w:r>
+      <w:r>
+        <w:t>SET</w:t>
+      </w:r>
+      <w:r>
+        <w:rPr>
+          <w:lang w:val="bg-BG"/>
+        </w:rPr>
+        <w:t xml:space="preserve"> </w:t>
+      </w:r>
+      <w:r>
+        <w:rPr>
+          <w:lang w:val="bg-BG"/>
+        </w:rPr>
+        <w:t>се потвърждава изборът.</w:t>
+      </w:r>
+    </w:p>
+    <w:p>
+      <w:pPr>
+        <w:pStyle w:val="ListParagraph"/>
+        <w:numPr>
+          <w:ilvl w:val="2"/>
+          <w:numId w:val="11"/>
+        </w:numPr>
+        <w:rPr>
+          <w:lang w:val="bg-BG"/>
+        </w:rPr>
+      </w:pPr>
+      <w:r>
+        <w:rPr>
+          <w:lang w:val="bg-BG"/>
+        </w:rPr>
+        <w:t>Режим по подразбиране (Визуализира актуални данни)</w:t>
+      </w:r>
+    </w:p>
+    <w:p>
+      <w:pPr>
+        <w:pStyle w:val="ListParagraph"/>
+        <w:numPr>
+          <w:ilvl w:val="0"/>
+          <w:numId w:val="14"/>
+        </w:numPr>
+        <w:rPr>
+          <w:lang w:val="bg-BG"/>
+        </w:rPr>
+      </w:pPr>
+      <w:r>
+        <w:rPr>
+          <w:lang w:val="bg-BG"/>
+        </w:rPr>
+        <w:t xml:space="preserve">Единично натискане на бутона </w:t>
+      </w:r>
+      <w:r>
+        <w:t>DISP</w:t>
+      </w:r>
+      <w:r>
+        <w:rPr>
+          <w:lang w:val="bg-BG"/>
+        </w:rPr>
+        <w:t xml:space="preserve"> </w:t>
+      </w:r>
+      <w:r>
+        <w:rPr>
+          <w:lang w:val="bg-BG"/>
+        </w:rPr>
+        <w:t>сменява модула, чиито данни се визуализират</w:t>
+      </w:r>
+    </w:p>
+    <w:p>
+      <w:pPr>
+        <w:pStyle w:val="ListParagraph"/>
+        <w:numPr>
+          <w:ilvl w:val="0"/>
+          <w:numId w:val="14"/>
+        </w:numPr>
+        <w:rPr>
+          <w:lang w:val="bg-BG"/>
+        </w:rPr>
+      </w:pPr>
+      <w:r>
+        <w:rPr>
+          <w:lang w:val="bg-BG"/>
+        </w:rPr>
+        <w:t>Ако батерията на даден модул падне под 30%,  на дисплея се появява икона.</w:t>
+      </w:r>
+    </w:p>
+    <w:p>
+      <w:pPr>
+        <w:pStyle w:val="ListParagraph"/>
+        <w:numPr>
+          <w:ilvl w:val="2"/>
+          <w:numId w:val="11"/>
+        </w:numPr>
+        <w:rPr>
+          <w:lang w:val="bg-BG"/>
+        </w:rPr>
+      </w:pPr>
+      <w:r>
+        <w:rPr>
+          <w:lang w:val="bg-BG"/>
+        </w:rPr>
+        <w:t>Настройване на височина на монтиране на външен модул</w:t>
+      </w:r>
+    </w:p>
+    <w:p>
+      <w:pPr>
+        <w:pStyle w:val="ListParagraph"/>
+        <w:numPr>
+          <w:ilvl w:val="0"/>
+          <w:numId w:val="15"/>
+        </w:numPr>
+        <w:rPr>
+          <w:lang w:val="bg-BG"/>
+        </w:rPr>
+      </w:pPr>
+      <w:r>
+        <w:rPr>
+          <w:lang w:val="bg-BG"/>
+        </w:rPr>
+        <w:lastRenderedPageBreak/>
+        <w:t xml:space="preserve">Задържане на бутона </w:t>
+      </w:r>
+      <w:r>
+        <w:t>SET</w:t>
+      </w:r>
+      <w:r>
+        <w:rPr>
+          <w:lang w:val="bg-BG"/>
+        </w:rPr>
+        <w:t xml:space="preserve"> </w:t>
+      </w:r>
+      <w:r>
+        <w:rPr>
+          <w:lang w:val="bg-BG"/>
+        </w:rPr>
+        <w:t xml:space="preserve">активира менюто за селектиране на външен модул. Единично натискане на </w:t>
+      </w:r>
+      <w:r>
+        <w:t>SET</w:t>
+      </w:r>
+      <w:r>
+        <w:rPr>
+          <w:lang w:val="bg-BG"/>
+        </w:rPr>
+        <w:t xml:space="preserve"> </w:t>
+      </w:r>
+      <w:r>
+        <w:rPr>
+          <w:lang w:val="bg-BG"/>
+        </w:rPr>
+        <w:t>сменява селектирания модул, а повторно задържане на S</w:t>
+      </w:r>
+      <w:r>
+        <w:t>ET</w:t>
+      </w:r>
+      <w:r>
+        <w:rPr>
+          <w:lang w:val="bg-BG"/>
+        </w:rPr>
+        <w:t xml:space="preserve"> отваря менюто за избиране на височина.</w:t>
+      </w:r>
+    </w:p>
+    <w:p>
+      <w:pPr>
+        <w:pStyle w:val="ListParagraph"/>
+        <w:numPr>
+          <w:ilvl w:val="0"/>
+          <w:numId w:val="15"/>
+        </w:numPr>
+        <w:rPr>
+          <w:lang w:val="bg-BG"/>
+        </w:rPr>
+      </w:pPr>
+      <w:r>
+        <w:rPr>
+          <w:lang w:val="bg-BG"/>
+        </w:rPr>
+        <w:t xml:space="preserve">В менюто за избор на височина, единично натискане на </w:t>
+      </w:r>
+      <w:r>
+        <w:t>SET</w:t>
+      </w:r>
+      <w:r>
+        <w:rPr>
+          <w:lang w:val="bg-BG"/>
+        </w:rPr>
+        <w:t xml:space="preserve"> </w:t>
+      </w:r>
+      <w:r>
+        <w:rPr>
+          <w:lang w:val="bg-BG"/>
+        </w:rPr>
+        <w:t xml:space="preserve">увеличава избраната височина с 5см, а задържане на </w:t>
+      </w:r>
+      <w:r>
+        <w:t>SET</w:t>
+      </w:r>
+      <w:r>
+        <w:rPr>
+          <w:lang w:val="bg-BG"/>
+        </w:rPr>
+        <w:t xml:space="preserve"> </w:t>
+      </w:r>
+      <w:r>
+        <w:rPr>
+          <w:lang w:val="bg-BG"/>
+        </w:rPr>
+        <w:t>запаметява направения избор.</w:t>
       </w:r>
     </w:p>
     <w:p>
@@ -1650,6 +2751,294 @@
     </w:lvl>
   </w:abstractNum>
   <w:abstractNum w:abstractNumId="1" w15:restartNumberingAfterBreak="0">
+    <w:nsid w:val="08D63DC0"/>
+    <w:multiLevelType w:val="hybridMultilevel"/>
+    <w:tmpl w:val="4476E20E"/>
+    <w:lvl w:ilvl="0" w:tplc="04090001">
+      <w:start w:val="1"/>
+      <w:numFmt w:val="bullet"/>
+      <w:lvlText w:val=""/>
+      <w:lvlJc w:val="left"/>
+      <w:pPr>
+        <w:ind w:left="2880" w:hanging="360"/>
+      </w:pPr>
+      <w:rPr>
+        <w:rFonts w:ascii="Symbol" w:hAnsi="Symbol" w:hint="default"/>
+      </w:rPr>
+    </w:lvl>
+    <w:lvl w:ilvl="1" w:tplc="04090003" w:tentative="1">
+      <w:start w:val="1"/>
+      <w:numFmt w:val="bullet"/>
+      <w:lvlText w:val="o"/>
+      <w:lvlJc w:val="left"/>
+      <w:pPr>
+        <w:ind w:left="3600" w:hanging="360"/>
+      </w:pPr>
+      <w:rPr>
+        <w:rFonts w:ascii="Courier New" w:hAnsi="Courier New" w:cs="Courier New" w:hint="default"/>
+      </w:rPr>
+    </w:lvl>
+    <w:lvl w:ilvl="2" w:tplc="04090005" w:tentative="1">
+      <w:start w:val="1"/>
+      <w:numFmt w:val="bullet"/>
+      <w:lvlText w:val=""/>
+      <w:lvlJc w:val="left"/>
+      <w:pPr>
+        <w:ind w:left="4320" w:hanging="360"/>
+      </w:pPr>
+      <w:rPr>
+        <w:rFonts w:ascii="Wingdings" w:hAnsi="Wingdings" w:hint="default"/>
+      </w:rPr>
+    </w:lvl>
+    <w:lvl w:ilvl="3" w:tplc="04090001" w:tentative="1">
+      <w:start w:val="1"/>
+      <w:numFmt w:val="bullet"/>
+      <w:lvlText w:val=""/>
+      <w:lvlJc w:val="left"/>
+      <w:pPr>
+        <w:ind w:left="5040" w:hanging="360"/>
+      </w:pPr>
+      <w:rPr>
+        <w:rFonts w:ascii="Symbol" w:hAnsi="Symbol" w:hint="default"/>
+      </w:rPr>
+    </w:lvl>
+    <w:lvl w:ilvl="4" w:tplc="04090003" w:tentative="1">
+      <w:start w:val="1"/>
+      <w:numFmt w:val="bullet"/>
+      <w:lvlText w:val="o"/>
+      <w:lvlJc w:val="left"/>
+      <w:pPr>
+        <w:ind w:left="5760" w:hanging="360"/>
+      </w:pPr>
+      <w:rPr>
+        <w:rFonts w:ascii="Courier New" w:hAnsi="Courier New" w:cs="Courier New" w:hint="default"/>
+      </w:rPr>
+    </w:lvl>
+    <w:lvl w:ilvl="5" w:tplc="04090005" w:tentative="1">
+      <w:start w:val="1"/>
+      <w:numFmt w:val="bullet"/>
+      <w:lvlText w:val=""/>
+      <w:lvlJc w:val="left"/>
+      <w:pPr>
+        <w:ind w:left="6480" w:hanging="360"/>
+      </w:pPr>
+      <w:rPr>
+        <w:rFonts w:ascii="Wingdings" w:hAnsi="Wingdings" w:hint="default"/>
+      </w:rPr>
+    </w:lvl>
+    <w:lvl w:ilvl="6" w:tplc="04090001" w:tentative="1">
+      <w:start w:val="1"/>
+      <w:numFmt w:val="bullet"/>
+      <w:lvlText w:val=""/>
+      <w:lvlJc w:val="left"/>
+      <w:pPr>
+        <w:ind w:left="7200" w:hanging="360"/>
+      </w:pPr>
+      <w:rPr>
+        <w:rFonts w:ascii="Symbol" w:hAnsi="Symbol" w:hint="default"/>
+      </w:rPr>
+    </w:lvl>
+    <w:lvl w:ilvl="7" w:tplc="04090003" w:tentative="1">
+      <w:start w:val="1"/>
+      <w:numFmt w:val="bullet"/>
+      <w:lvlText w:val="o"/>
+      <w:lvlJc w:val="left"/>
+      <w:pPr>
+        <w:ind w:left="7920" w:hanging="360"/>
+      </w:pPr>
+      <w:rPr>
+        <w:rFonts w:ascii="Courier New" w:hAnsi="Courier New" w:cs="Courier New" w:hint="default"/>
+      </w:rPr>
+    </w:lvl>
+    <w:lvl w:ilvl="8" w:tplc="04090005" w:tentative="1">
+      <w:start w:val="1"/>
+      <w:numFmt w:val="bullet"/>
+      <w:lvlText w:val=""/>
+      <w:lvlJc w:val="left"/>
+      <w:pPr>
+        <w:ind w:left="8640" w:hanging="360"/>
+      </w:pPr>
+      <w:rPr>
+        <w:rFonts w:ascii="Wingdings" w:hAnsi="Wingdings" w:hint="default"/>
+      </w:rPr>
+    </w:lvl>
+  </w:abstractNum>
+  <w:abstractNum w:abstractNumId="2" w15:restartNumberingAfterBreak="0">
+    <w:nsid w:val="097455D8"/>
+    <w:multiLevelType w:val="hybridMultilevel"/>
+    <w:tmpl w:val="038E9D70"/>
+    <w:lvl w:ilvl="0" w:tplc="04090013">
+      <w:start w:val="1"/>
+      <w:numFmt w:val="upperRoman"/>
+      <w:lvlText w:val="%1."/>
+      <w:lvlJc w:val="right"/>
+      <w:pPr>
+        <w:ind w:left="2340" w:hanging="360"/>
+      </w:pPr>
+    </w:lvl>
+    <w:lvl w:ilvl="1" w:tplc="04090019" w:tentative="1">
+      <w:start w:val="1"/>
+      <w:numFmt w:val="lowerLetter"/>
+      <w:lvlText w:val="%2."/>
+      <w:lvlJc w:val="left"/>
+      <w:pPr>
+        <w:ind w:left="3060" w:hanging="360"/>
+      </w:pPr>
+    </w:lvl>
+    <w:lvl w:ilvl="2" w:tplc="0409001B" w:tentative="1">
+      <w:start w:val="1"/>
+      <w:numFmt w:val="lowerRoman"/>
+      <w:lvlText w:val="%3."/>
+      <w:lvlJc w:val="right"/>
+      <w:pPr>
+        <w:ind w:left="3780" w:hanging="180"/>
+      </w:pPr>
+    </w:lvl>
+    <w:lvl w:ilvl="3" w:tplc="0409000F" w:tentative="1">
+      <w:start w:val="1"/>
+      <w:numFmt w:val="decimal"/>
+      <w:lvlText w:val="%4."/>
+      <w:lvlJc w:val="left"/>
+      <w:pPr>
+        <w:ind w:left="4500" w:hanging="360"/>
+      </w:pPr>
+    </w:lvl>
+    <w:lvl w:ilvl="4" w:tplc="04090019" w:tentative="1">
+      <w:start w:val="1"/>
+      <w:numFmt w:val="lowerLetter"/>
+      <w:lvlText w:val="%5."/>
+      <w:lvlJc w:val="left"/>
+      <w:pPr>
+        <w:ind w:left="5220" w:hanging="360"/>
+      </w:pPr>
+    </w:lvl>
+    <w:lvl w:ilvl="5" w:tplc="0409001B" w:tentative="1">
+      <w:start w:val="1"/>
+      <w:numFmt w:val="lowerRoman"/>
+      <w:lvlText w:val="%6."/>
+      <w:lvlJc w:val="right"/>
+      <w:pPr>
+        <w:ind w:left="5940" w:hanging="180"/>
+      </w:pPr>
+    </w:lvl>
+    <w:lvl w:ilvl="6" w:tplc="0409000F" w:tentative="1">
+      <w:start w:val="1"/>
+      <w:numFmt w:val="decimal"/>
+      <w:lvlText w:val="%7."/>
+      <w:lvlJc w:val="left"/>
+      <w:pPr>
+        <w:ind w:left="6660" w:hanging="360"/>
+      </w:pPr>
+    </w:lvl>
+    <w:lvl w:ilvl="7" w:tplc="04090019" w:tentative="1">
+      <w:start w:val="1"/>
+      <w:numFmt w:val="lowerLetter"/>
+      <w:lvlText w:val="%8."/>
+      <w:lvlJc w:val="left"/>
+      <w:pPr>
+        <w:ind w:left="7380" w:hanging="360"/>
+      </w:pPr>
+    </w:lvl>
+    <w:lvl w:ilvl="8" w:tplc="0409001B" w:tentative="1">
+      <w:start w:val="1"/>
+      <w:numFmt w:val="lowerRoman"/>
+      <w:lvlText w:val="%9."/>
+      <w:lvlJc w:val="right"/>
+      <w:pPr>
+        <w:ind w:left="8100" w:hanging="180"/>
+      </w:pPr>
+    </w:lvl>
+  </w:abstractNum>
+  <w:abstractNum w:abstractNumId="3" w15:restartNumberingAfterBreak="0">
+    <w:nsid w:val="0EEB71D5"/>
+    <w:multiLevelType w:val="hybridMultilevel"/>
+    <w:tmpl w:val="A82AFED4"/>
+    <w:lvl w:ilvl="0" w:tplc="1A546BEC">
+      <w:start w:val="1"/>
+      <w:numFmt w:val="upperRoman"/>
+      <w:lvlText w:val="%1."/>
+      <w:lvlJc w:val="right"/>
+      <w:pPr>
+        <w:ind w:left="2340" w:hanging="360"/>
+      </w:pPr>
+      <w:rPr>
+        <w:rFonts w:hint="default"/>
+      </w:rPr>
+    </w:lvl>
+    <w:lvl w:ilvl="1" w:tplc="04090019" w:tentative="1">
+      <w:start w:val="1"/>
+      <w:numFmt w:val="lowerLetter"/>
+      <w:lvlText w:val="%2."/>
+      <w:lvlJc w:val="left"/>
+      <w:pPr>
+        <w:ind w:left="3060" w:hanging="360"/>
+      </w:pPr>
+    </w:lvl>
+    <w:lvl w:ilvl="2" w:tplc="0409001B" w:tentative="1">
+      <w:start w:val="1"/>
+      <w:numFmt w:val="lowerRoman"/>
+      <w:lvlText w:val="%3."/>
+      <w:lvlJc w:val="right"/>
+      <w:pPr>
+        <w:ind w:left="3780" w:hanging="180"/>
+      </w:pPr>
+    </w:lvl>
+    <w:lvl w:ilvl="3" w:tplc="0409000F" w:tentative="1">
+      <w:start w:val="1"/>
+      <w:numFmt w:val="decimal"/>
+      <w:lvlText w:val="%4."/>
+      <w:lvlJc w:val="left"/>
+      <w:pPr>
+        <w:ind w:left="4500" w:hanging="360"/>
+      </w:pPr>
+    </w:lvl>
+    <w:lvl w:ilvl="4" w:tplc="04090019" w:tentative="1">
+      <w:start w:val="1"/>
+      <w:numFmt w:val="lowerLetter"/>
+      <w:lvlText w:val="%5."/>
+      <w:lvlJc w:val="left"/>
+      <w:pPr>
+        <w:ind w:left="5220" w:hanging="360"/>
+      </w:pPr>
+    </w:lvl>
+    <w:lvl w:ilvl="5" w:tplc="0409001B" w:tentative="1">
+      <w:start w:val="1"/>
+      <w:numFmt w:val="lowerRoman"/>
+      <w:lvlText w:val="%6."/>
+      <w:lvlJc w:val="right"/>
+      <w:pPr>
+        <w:ind w:left="5940" w:hanging="180"/>
+      </w:pPr>
+    </w:lvl>
+    <w:lvl w:ilvl="6" w:tplc="0409000F" w:tentative="1">
+      <w:start w:val="1"/>
+      <w:numFmt w:val="decimal"/>
+      <w:lvlText w:val="%7."/>
+      <w:lvlJc w:val="left"/>
+      <w:pPr>
+        <w:ind w:left="6660" w:hanging="360"/>
+      </w:pPr>
+    </w:lvl>
+    <w:lvl w:ilvl="7" w:tplc="04090019" w:tentative="1">
+      <w:start w:val="1"/>
+      <w:numFmt w:val="lowerLetter"/>
+      <w:lvlText w:val="%8."/>
+      <w:lvlJc w:val="left"/>
+      <w:pPr>
+        <w:ind w:left="7380" w:hanging="360"/>
+      </w:pPr>
+    </w:lvl>
+    <w:lvl w:ilvl="8" w:tplc="0409001B" w:tentative="1">
+      <w:start w:val="1"/>
+      <w:numFmt w:val="lowerRoman"/>
+      <w:lvlText w:val="%9."/>
+      <w:lvlJc w:val="right"/>
+      <w:pPr>
+        <w:ind w:left="8100" w:hanging="180"/>
+      </w:pPr>
+    </w:lvl>
+  </w:abstractNum>
+  <w:abstractNum w:abstractNumId="4" w15:restartNumberingAfterBreak="0">
     <w:nsid w:val="14E14263"/>
     <w:multiLevelType w:val="hybridMultilevel"/>
     <w:tmpl w:val="08A052FC"/>
@@ -1762,10 +3151,10 @@
       </w:rPr>
     </w:lvl>
   </w:abstractNum>
-  <w:abstractNum w:abstractNumId="2" w15:restartNumberingAfterBreak="0">
+  <w:abstractNum w:abstractNumId="5" w15:restartNumberingAfterBreak="0">
     <w:nsid w:val="22985080"/>
     <w:multiLevelType w:val="hybridMultilevel"/>
-    <w:tmpl w:val="3E7433BA"/>
+    <w:tmpl w:val="B0A64524"/>
     <w:lvl w:ilvl="0" w:tplc="B55E809C">
       <w:start w:val="11"/>
       <w:numFmt w:val="bullet"/>
@@ -1875,7 +3264,7 @@
       </w:rPr>
     </w:lvl>
   </w:abstractNum>
-  <w:abstractNum w:abstractNumId="3" w15:restartNumberingAfterBreak="0">
+  <w:abstractNum w:abstractNumId="6" w15:restartNumberingAfterBreak="0">
     <w:nsid w:val="243545A1"/>
     <w:multiLevelType w:val="hybridMultilevel"/>
     <w:tmpl w:val="04CAF3AA"/>
@@ -1988,7 +3377,7 @@
       </w:rPr>
     </w:lvl>
   </w:abstractNum>
-  <w:abstractNum w:abstractNumId="4" w15:restartNumberingAfterBreak="0">
+  <w:abstractNum w:abstractNumId="7" w15:restartNumberingAfterBreak="0">
     <w:nsid w:val="27274C0C"/>
     <w:multiLevelType w:val="hybridMultilevel"/>
     <w:tmpl w:val="66544134"/>
@@ -2101,7 +3490,7 @@
       </w:rPr>
     </w:lvl>
   </w:abstractNum>
-  <w:abstractNum w:abstractNumId="5" w15:restartNumberingAfterBreak="0">
+  <w:abstractNum w:abstractNumId="8" w15:restartNumberingAfterBreak="0">
     <w:nsid w:val="309464E3"/>
     <w:multiLevelType w:val="hybridMultilevel"/>
     <w:tmpl w:val="32567C16"/>
@@ -2191,7 +3580,7 @@
       </w:pPr>
     </w:lvl>
   </w:abstractNum>
-  <w:abstractNum w:abstractNumId="6" w15:restartNumberingAfterBreak="0">
+  <w:abstractNum w:abstractNumId="9" w15:restartNumberingAfterBreak="0">
     <w:nsid w:val="3B4F0CEB"/>
     <w:multiLevelType w:val="hybridMultilevel"/>
     <w:tmpl w:val="940639D8"/>
@@ -2277,7 +3666,7 @@
       </w:pPr>
     </w:lvl>
   </w:abstractNum>
-  <w:abstractNum w:abstractNumId="7" w15:restartNumberingAfterBreak="0">
+  <w:abstractNum w:abstractNumId="10" w15:restartNumberingAfterBreak="0">
     <w:nsid w:val="417F59DE"/>
     <w:multiLevelType w:val="hybridMultilevel"/>
     <w:tmpl w:val="BA1AF5F6"/>
@@ -2363,20 +3752,133 @@
       </w:pPr>
     </w:lvl>
   </w:abstractNum>
-  <w:abstractNum w:abstractNumId="8" w15:restartNumberingAfterBreak="0">
-    <w:nsid w:val="6CC74EE0"/>
+  <w:abstractNum w:abstractNumId="11" w15:restartNumberingAfterBreak="0">
+    <w:nsid w:val="5B9D6B0B"/>
     <w:multiLevelType w:val="hybridMultilevel"/>
-    <w:tmpl w:val="2392DD66"/>
-    <w:lvl w:ilvl="0" w:tplc="0409000F">
-      <w:start w:val="1"/>
-      <w:numFmt w:val="decimal"/>
+    <w:tmpl w:val="8A0099E6"/>
+    <w:lvl w:ilvl="0" w:tplc="04090001">
+      <w:start w:val="1"/>
+      <w:numFmt w:val="bullet"/>
+      <w:lvlText w:val=""/>
+      <w:lvlJc w:val="left"/>
+      <w:pPr>
+        <w:ind w:left="2880" w:hanging="360"/>
+      </w:pPr>
+      <w:rPr>
+        <w:rFonts w:ascii="Symbol" w:hAnsi="Symbol" w:hint="default"/>
+      </w:rPr>
+    </w:lvl>
+    <w:lvl w:ilvl="1" w:tplc="04090003" w:tentative="1">
+      <w:start w:val="1"/>
+      <w:numFmt w:val="bullet"/>
+      <w:lvlText w:val="o"/>
+      <w:lvlJc w:val="left"/>
+      <w:pPr>
+        <w:ind w:left="3600" w:hanging="360"/>
+      </w:pPr>
+      <w:rPr>
+        <w:rFonts w:ascii="Courier New" w:hAnsi="Courier New" w:cs="Courier New" w:hint="default"/>
+      </w:rPr>
+    </w:lvl>
+    <w:lvl w:ilvl="2" w:tplc="04090005" w:tentative="1">
+      <w:start w:val="1"/>
+      <w:numFmt w:val="bullet"/>
+      <w:lvlText w:val=""/>
+      <w:lvlJc w:val="left"/>
+      <w:pPr>
+        <w:ind w:left="4320" w:hanging="360"/>
+      </w:pPr>
+      <w:rPr>
+        <w:rFonts w:ascii="Wingdings" w:hAnsi="Wingdings" w:hint="default"/>
+      </w:rPr>
+    </w:lvl>
+    <w:lvl w:ilvl="3" w:tplc="04090001" w:tentative="1">
+      <w:start w:val="1"/>
+      <w:numFmt w:val="bullet"/>
+      <w:lvlText w:val=""/>
+      <w:lvlJc w:val="left"/>
+      <w:pPr>
+        <w:ind w:left="5040" w:hanging="360"/>
+      </w:pPr>
+      <w:rPr>
+        <w:rFonts w:ascii="Symbol" w:hAnsi="Symbol" w:hint="default"/>
+      </w:rPr>
+    </w:lvl>
+    <w:lvl w:ilvl="4" w:tplc="04090003" w:tentative="1">
+      <w:start w:val="1"/>
+      <w:numFmt w:val="bullet"/>
+      <w:lvlText w:val="o"/>
+      <w:lvlJc w:val="left"/>
+      <w:pPr>
+        <w:ind w:left="5760" w:hanging="360"/>
+      </w:pPr>
+      <w:rPr>
+        <w:rFonts w:ascii="Courier New" w:hAnsi="Courier New" w:cs="Courier New" w:hint="default"/>
+      </w:rPr>
+    </w:lvl>
+    <w:lvl w:ilvl="5" w:tplc="04090005" w:tentative="1">
+      <w:start w:val="1"/>
+      <w:numFmt w:val="bullet"/>
+      <w:lvlText w:val=""/>
+      <w:lvlJc w:val="left"/>
+      <w:pPr>
+        <w:ind w:left="6480" w:hanging="360"/>
+      </w:pPr>
+      <w:rPr>
+        <w:rFonts w:ascii="Wingdings" w:hAnsi="Wingdings" w:hint="default"/>
+      </w:rPr>
+    </w:lvl>
+    <w:lvl w:ilvl="6" w:tplc="04090001" w:tentative="1">
+      <w:start w:val="1"/>
+      <w:numFmt w:val="bullet"/>
+      <w:lvlText w:val=""/>
+      <w:lvlJc w:val="left"/>
+      <w:pPr>
+        <w:ind w:left="7200" w:hanging="360"/>
+      </w:pPr>
+      <w:rPr>
+        <w:rFonts w:ascii="Symbol" w:hAnsi="Symbol" w:hint="default"/>
+      </w:rPr>
+    </w:lvl>
+    <w:lvl w:ilvl="7" w:tplc="04090003" w:tentative="1">
+      <w:start w:val="1"/>
+      <w:numFmt w:val="bullet"/>
+      <w:lvlText w:val="o"/>
+      <w:lvlJc w:val="left"/>
+      <w:pPr>
+        <w:ind w:left="7920" w:hanging="360"/>
+      </w:pPr>
+      <w:rPr>
+        <w:rFonts w:ascii="Courier New" w:hAnsi="Courier New" w:cs="Courier New" w:hint="default"/>
+      </w:rPr>
+    </w:lvl>
+    <w:lvl w:ilvl="8" w:tplc="04090005" w:tentative="1">
+      <w:start w:val="1"/>
+      <w:numFmt w:val="bullet"/>
+      <w:lvlText w:val=""/>
+      <w:lvlJc w:val="left"/>
+      <w:pPr>
+        <w:ind w:left="8640" w:hanging="360"/>
+      </w:pPr>
+      <w:rPr>
+        <w:rFonts w:ascii="Wingdings" w:hAnsi="Wingdings" w:hint="default"/>
+      </w:rPr>
+    </w:lvl>
+  </w:abstractNum>
+  <w:abstractNum w:abstractNumId="12" w15:restartNumberingAfterBreak="0">
+    <w:nsid w:val="5F9065DD"/>
+    <w:multiLevelType w:val="hybridMultilevel"/>
+    <w:tmpl w:val="9D4AC7AE"/>
+    <w:lvl w:ilvl="0" w:tplc="04090015">
+      <w:start w:val="1"/>
+      <w:numFmt w:val="upperLetter"/>
       <w:lvlText w:val="%1."/>
       <w:lvlJc w:val="left"/>
       <w:pPr>
         <w:ind w:left="720" w:hanging="360"/>
       </w:pPr>
     </w:lvl>
-    <w:lvl w:ilvl="1" w:tplc="04090019" w:tentative="1">
+    <w:lvl w:ilvl="1" w:tplc="04090019">
       <w:start w:val="1"/>
       <w:numFmt w:val="lowerLetter"/>
       <w:lvlText w:val="%2."/>
@@ -2385,14 +3887,17 @@
         <w:ind w:left="1440" w:hanging="360"/>
       </w:pPr>
     </w:lvl>
-    <w:lvl w:ilvl="2" w:tplc="0409001B" w:tentative="1">
-      <w:start w:val="1"/>
-      <w:numFmt w:val="lowerRoman"/>
+    <w:lvl w:ilvl="2" w:tplc="1A546BEC">
+      <w:start w:val="1"/>
+      <w:numFmt w:val="upperRoman"/>
       <w:lvlText w:val="%3."/>
       <w:lvlJc w:val="right"/>
       <w:pPr>
         <w:ind w:left="2160" w:hanging="180"/>
       </w:pPr>
+      <w:rPr>
+        <w:rFonts w:hint="default"/>
+      </w:rPr>
     </w:lvl>
     <w:lvl w:ilvl="3" w:tplc="0409000F" w:tentative="1">
       <w:start w:val="1"/>
@@ -2403,7 +3908,7 @@
         <w:ind w:left="2880" w:hanging="360"/>
       </w:pPr>
     </w:lvl>
-    <w:lvl w:ilvl="4" w:tplc="04090019" w:tentative="1">
+    <w:lvl w:ilvl="4" w:tplc="04090019">
       <w:start w:val="1"/>
       <w:numFmt w:val="lowerLetter"/>
       <w:lvlText w:val="%5."/>
@@ -2449,7 +3954,93 @@
       </w:pPr>
     </w:lvl>
   </w:abstractNum>
-  <w:abstractNum w:abstractNumId="9" w15:restartNumberingAfterBreak="0">
+  <w:abstractNum w:abstractNumId="13" w15:restartNumberingAfterBreak="0">
+    <w:nsid w:val="6CC74EE0"/>
+    <w:multiLevelType w:val="hybridMultilevel"/>
+    <w:tmpl w:val="AA004AAE"/>
+    <w:lvl w:ilvl="0" w:tplc="0409000F">
+      <w:start w:val="1"/>
+      <w:numFmt w:val="decimal"/>
+      <w:lvlText w:val="%1."/>
+      <w:lvlJc w:val="left"/>
+      <w:pPr>
+        <w:ind w:left="720" w:hanging="360"/>
+      </w:pPr>
+    </w:lvl>
+    <w:lvl w:ilvl="1" w:tplc="04090019">
+      <w:start w:val="1"/>
+      <w:numFmt w:val="lowerLetter"/>
+      <w:lvlText w:val="%2."/>
+      <w:lvlJc w:val="left"/>
+      <w:pPr>
+        <w:ind w:left="1440" w:hanging="360"/>
+      </w:pPr>
+    </w:lvl>
+    <w:lvl w:ilvl="2" w:tplc="04090013">
+      <w:start w:val="1"/>
+      <w:numFmt w:val="upperRoman"/>
+      <w:lvlText w:val="%3."/>
+      <w:lvlJc w:val="right"/>
+      <w:pPr>
+        <w:ind w:left="2340" w:hanging="360"/>
+      </w:pPr>
+    </w:lvl>
+    <w:lvl w:ilvl="3" w:tplc="0409000F" w:tentative="1">
+      <w:start w:val="1"/>
+      <w:numFmt w:val="decimal"/>
+      <w:lvlText w:val="%4."/>
+      <w:lvlJc w:val="left"/>
+      <w:pPr>
+        <w:ind w:left="2880" w:hanging="360"/>
+      </w:pPr>
+    </w:lvl>
+    <w:lvl w:ilvl="4" w:tplc="04090019" w:tentative="1">
+      <w:start w:val="1"/>
+      <w:numFmt w:val="lowerLetter"/>
+      <w:lvlText w:val="%5."/>
+      <w:lvlJc w:val="left"/>
+      <w:pPr>
+        <w:ind w:left="3600" w:hanging="360"/>
+      </w:pPr>
+    </w:lvl>
+    <w:lvl w:ilvl="5" w:tplc="0409001B" w:tentative="1">
+      <w:start w:val="1"/>
+      <w:numFmt w:val="lowerRoman"/>
+      <w:lvlText w:val="%6."/>
+      <w:lvlJc w:val="right"/>
+      <w:pPr>
+        <w:ind w:left="4320" w:hanging="180"/>
+      </w:pPr>
+    </w:lvl>
+    <w:lvl w:ilvl="6" w:tplc="0409000F" w:tentative="1">
+      <w:start w:val="1"/>
+      <w:numFmt w:val="decimal"/>
+      <w:lvlText w:val="%7."/>
+      <w:lvlJc w:val="left"/>
+      <w:pPr>
+        <w:ind w:left="5040" w:hanging="360"/>
+      </w:pPr>
+    </w:lvl>
+    <w:lvl w:ilvl="7" w:tplc="04090019" w:tentative="1">
+      <w:start w:val="1"/>
+      <w:numFmt w:val="lowerLetter"/>
+      <w:lvlText w:val="%8."/>
+      <w:lvlJc w:val="left"/>
+      <w:pPr>
+        <w:ind w:left="5760" w:hanging="360"/>
+      </w:pPr>
+    </w:lvl>
+    <w:lvl w:ilvl="8" w:tplc="0409001B" w:tentative="1">
+      <w:start w:val="1"/>
+      <w:numFmt w:val="lowerRoman"/>
+      <w:lvlText w:val="%9."/>
+      <w:lvlJc w:val="right"/>
+      <w:pPr>
+        <w:ind w:left="6480" w:hanging="180"/>
+      </w:pPr>
+    </w:lvl>
+  </w:abstractNum>
+  <w:abstractNum w:abstractNumId="14" w15:restartNumberingAfterBreak="0">
     <w:nsid w:val="6F2701FE"/>
     <w:multiLevelType w:val="hybridMultilevel"/>
     <w:tmpl w:val="77A68C68"/>
@@ -2562,35 +4153,142 @@
       </w:rPr>
     </w:lvl>
   </w:abstractNum>
+  <w:abstractNum w:abstractNumId="15" w15:restartNumberingAfterBreak="0">
+    <w:nsid w:val="7C6624F0"/>
+    <w:multiLevelType w:val="hybridMultilevel"/>
+    <w:tmpl w:val="951E1A76"/>
+    <w:lvl w:ilvl="0" w:tplc="F1B0A0F6">
+      <w:start w:val="1"/>
+      <w:numFmt w:val="decimal"/>
+      <w:lvlText w:val="4.%1."/>
+      <w:lvlJc w:val="left"/>
+      <w:pPr>
+        <w:ind w:left="2160" w:hanging="360"/>
+      </w:pPr>
+      <w:rPr>
+        <w:rFonts w:hint="default"/>
+      </w:rPr>
+    </w:lvl>
+    <w:lvl w:ilvl="1" w:tplc="04090019" w:tentative="1">
+      <w:start w:val="1"/>
+      <w:numFmt w:val="lowerLetter"/>
+      <w:lvlText w:val="%2."/>
+      <w:lvlJc w:val="left"/>
+      <w:pPr>
+        <w:ind w:left="2880" w:hanging="360"/>
+      </w:pPr>
+    </w:lvl>
+    <w:lvl w:ilvl="2" w:tplc="0409001B" w:tentative="1">
+      <w:start w:val="1"/>
+      <w:numFmt w:val="lowerRoman"/>
+      <w:lvlText w:val="%3."/>
+      <w:lvlJc w:val="right"/>
+      <w:pPr>
+        <w:ind w:left="3600" w:hanging="180"/>
+      </w:pPr>
+    </w:lvl>
+    <w:lvl w:ilvl="3" w:tplc="0409000F" w:tentative="1">
+      <w:start w:val="1"/>
+      <w:numFmt w:val="decimal"/>
+      <w:lvlText w:val="%4."/>
+      <w:lvlJc w:val="left"/>
+      <w:pPr>
+        <w:ind w:left="4320" w:hanging="360"/>
+      </w:pPr>
+    </w:lvl>
+    <w:lvl w:ilvl="4" w:tplc="04090019" w:tentative="1">
+      <w:start w:val="1"/>
+      <w:numFmt w:val="lowerLetter"/>
+      <w:lvlText w:val="%5."/>
+      <w:lvlJc w:val="left"/>
+      <w:pPr>
+        <w:ind w:left="5040" w:hanging="360"/>
+      </w:pPr>
+    </w:lvl>
+    <w:lvl w:ilvl="5" w:tplc="0409001B" w:tentative="1">
+      <w:start w:val="1"/>
+      <w:numFmt w:val="lowerRoman"/>
+      <w:lvlText w:val="%6."/>
+      <w:lvlJc w:val="right"/>
+      <w:pPr>
+        <w:ind w:left="5760" w:hanging="180"/>
+      </w:pPr>
+    </w:lvl>
+    <w:lvl w:ilvl="6" w:tplc="0409000F" w:tentative="1">
+      <w:start w:val="1"/>
+      <w:numFmt w:val="decimal"/>
+      <w:lvlText w:val="%7."/>
+      <w:lvlJc w:val="left"/>
+      <w:pPr>
+        <w:ind w:left="6480" w:hanging="360"/>
+      </w:pPr>
+    </w:lvl>
+    <w:lvl w:ilvl="7" w:tplc="04090019" w:tentative="1">
+      <w:start w:val="1"/>
+      <w:numFmt w:val="lowerLetter"/>
+      <w:lvlText w:val="%8."/>
+      <w:lvlJc w:val="left"/>
+      <w:pPr>
+        <w:ind w:left="7200" w:hanging="360"/>
+      </w:pPr>
+    </w:lvl>
+    <w:lvl w:ilvl="8" w:tplc="0409001B" w:tentative="1">
+      <w:start w:val="1"/>
+      <w:numFmt w:val="lowerRoman"/>
+      <w:lvlText w:val="%9."/>
+      <w:lvlJc w:val="right"/>
+      <w:pPr>
+        <w:ind w:left="7920" w:hanging="180"/>
+      </w:pPr>
+    </w:lvl>
+  </w:abstractNum>
   <w:num w:numId="1" w16cid:durableId="960184949">
+    <w:abstractNumId w:val="9"/>
+  </w:num>
+  <w:num w:numId="2" w16cid:durableId="1256784466">
+    <w:abstractNumId w:val="10"/>
+  </w:num>
+  <w:num w:numId="3" w16cid:durableId="1055087888">
+    <w:abstractNumId w:val="13"/>
+  </w:num>
+  <w:num w:numId="4" w16cid:durableId="519012188">
+    <w:abstractNumId w:val="8"/>
+  </w:num>
+  <w:num w:numId="5" w16cid:durableId="1906604711">
     <w:abstractNumId w:val="6"/>
   </w:num>
-  <w:num w:numId="2" w16cid:durableId="1256784466">
+  <w:num w:numId="6" w16cid:durableId="1408503135">
     <w:abstractNumId w:val="7"/>
-  </w:num>
-  <w:num w:numId="3" w16cid:durableId="1055087888">
-    <w:abstractNumId w:val="8"/>
-  </w:num>
-  <w:num w:numId="4" w16cid:durableId="519012188">
-    <w:abstractNumId w:val="5"/>
-  </w:num>
-  <w:num w:numId="5" w16cid:durableId="1906604711">
-    <w:abstractNumId w:val="3"/>
-  </w:num>
-  <w:num w:numId="6" w16cid:durableId="1408503135">
-    <w:abstractNumId w:val="4"/>
   </w:num>
   <w:num w:numId="7" w16cid:durableId="1905483120">
     <w:abstractNumId w:val="0"/>
   </w:num>
   <w:num w:numId="8" w16cid:durableId="1950428192">
+    <w:abstractNumId w:val="4"/>
+  </w:num>
+  <w:num w:numId="9" w16cid:durableId="1371688275">
+    <w:abstractNumId w:val="5"/>
+  </w:num>
+  <w:num w:numId="10" w16cid:durableId="1147824387">
+    <w:abstractNumId w:val="14"/>
+  </w:num>
+  <w:num w:numId="11" w16cid:durableId="2072539582">
+    <w:abstractNumId w:val="12"/>
+  </w:num>
+  <w:num w:numId="12" w16cid:durableId="1314291503">
+    <w:abstractNumId w:val="15"/>
+  </w:num>
+  <w:num w:numId="13" w16cid:durableId="708919380">
+    <w:abstractNumId w:val="3"/>
+  </w:num>
+  <w:num w:numId="14" w16cid:durableId="795870740">
+    <w:abstractNumId w:val="11"/>
+  </w:num>
+  <w:num w:numId="15" w16cid:durableId="266885529">
     <w:abstractNumId w:val="1"/>
   </w:num>
-  <w:num w:numId="9" w16cid:durableId="1371688275">
+  <w:num w:numId="16" w16cid:durableId="450906553">
     <w:abstractNumId w:val="2"/>
-  </w:num>
-  <w:num w:numId="10" w16cid:durableId="1147824387">
-    <w:abstractNumId w:val="9"/>
   </w:num>
 </w:numbering>
 </file>

</xml_diff>